<commit_message>
integrated with new version
</commit_message>
<xml_diff>
--- a/guide/PhysicalActivityReport_2.docx
+++ b/guide/PhysicalActivityReport_2.docx
@@ -37,6 +37,7 @@
         <w:jc w:val="center"/>
         <w:rPr>
           <w:rStyle w:val="Style2"/>
+          <w:lang w:val="it-IT"/>
         </w:rPr>
       </w:pPr>
       <w:r>
@@ -53,7 +54,7 @@
         <w:rPr>
           <w:rStyle w:val="Style2"/>
         </w:rPr>
-        <w:t>ID_51</w:t>
+        <w:t>ID_43</w:t>
       </w:r>
     </w:p>
     <w:p>
@@ -89,7 +90,7 @@
         <w:rPr>
           <w:rStyle w:val="Style2"/>
         </w:rPr>
-        <w:t>Patient_ID_51_PA_Analysis_ID_3</w:t>
+        <w:t>Patient_ID_43_PA_Analysis_ID_9</w:t>
       </w:r>
     </w:p>
     <w:p>
@@ -125,9 +126,9 @@
       </w:r>
       <w:r>
         <w:rPr>
-          <w:rStyle w:val="Style2"/>
-        </w:rPr>
-        <w:t>Jhon  Doee</w:t>
+          <w:rStyle w:val="Style4"/>
+        </w:rPr>
+        <w:t>Matteo  Ciprian</w:t>
       </w:r>
     </w:p>
     <w:p>
@@ -153,7 +154,7 @@
       </w:r>
       <w:r>
         <w:rPr>
-          <w:rStyle w:val="Style2"/>
+          <w:rStyle w:val="Style4"/>
         </w:rPr>
         <w:t>06-Dec-2017</w:t>
       </w:r>
@@ -551,7 +552,7 @@
         <w:tab/>
       </w:r>
       <w:r>
-        <w:t>1</w:t>
+        <w:t>0</w:t>
       </w:r>
     </w:p>
     <w:p>
@@ -585,7 +586,7 @@
         <w:rPr>
           <w:rStyle w:val="detailsstyle"/>
         </w:rPr>
-        <w:t>3</w:t>
+        <w:t>2</w:t>
       </w:r>
     </w:p>
     <w:p>
@@ -763,7 +764,7 @@
         <w:rPr>
           <w:rStyle w:val="detailsstyle"/>
         </w:rPr>
-        <w:t xml:space="preserve">                             qweq</w:t>
+        <w:t xml:space="preserve">                             123</w:t>
       </w:r>
     </w:p>
     <w:p>
@@ -803,7 +804,7 @@
         <w:rPr>
           <w:rStyle w:val="detailsstyle"/>
         </w:rPr>
-        <w:t>13</w:t>
+        <w:t>213</w:t>
       </w:r>
     </w:p>
     <w:p>
@@ -939,7 +940,7 @@
         <w:rPr>
           <w:rStyle w:val="detailsstyle"/>
         </w:rPr>
-        <w:t>13</w:t>
+        <w:t>123</w:t>
       </w:r>
     </w:p>
     <w:p>
@@ -972,7 +973,7 @@
         <w:rPr>
           <w:rStyle w:val="detailsstyle"/>
         </w:rPr>
-        <w:t>qweqw</w:t>
+        <w:t>123</w:t>
       </w:r>
     </w:p>
     <w:p>
@@ -1005,7 +1006,7 @@
         <w:rPr>
           <w:rStyle w:val="detailsstyle"/>
         </w:rPr>
-        <w:t>qwe</w:t>
+        <w:t>213</w:t>
       </w:r>
     </w:p>
     <w:p>
@@ -1038,7 +1039,7 @@
         <w:rPr>
           <w:rStyle w:val="detailsstyle"/>
         </w:rPr>
-        <w:t>qwe</w:t>
+        <w:t>213</w:t>
       </w:r>
     </w:p>
     <w:p>
@@ -1579,29 +1580,29 @@
                 <w:sz w:val="15"/>
                 <w:szCs w:val="15"/>
               </w:rPr>
-              <w:t>6</w:t>
-            </w:r>
-          </w:p>
-        </w:tc>
-        <w:tc>
-          <w:tcPr>
-            <w:tcW w:w="0" w:type="auto"/>
-            <w:tcBorders>
-              <w:bottom w:val="single" w:sz="0" w:space="0" w:color="auto"/>
-            </w:tcBorders>
-          </w:tcPr>
-          <w:p>
-            <w:pPr>
-              <w:pBdr>
-                <w:between w:val="single" w:sz="0" w:space="0" w:color="auto"/>
-              </w:pBdr>
-            </w:pPr>
-            <w:r>
-              <w:rPr>
-                <w:sz w:val="15"/>
-                <w:szCs w:val="15"/>
-              </w:rPr>
-              <w:t>11</w:t>
+              <w:t>5</w:t>
+            </w:r>
+          </w:p>
+        </w:tc>
+        <w:tc>
+          <w:tcPr>
+            <w:tcW w:w="0" w:type="auto"/>
+            <w:tcBorders>
+              <w:bottom w:val="single" w:sz="0" w:space="0" w:color="auto"/>
+            </w:tcBorders>
+          </w:tcPr>
+          <w:p>
+            <w:pPr>
+              <w:pBdr>
+                <w:between w:val="single" w:sz="0" w:space="0" w:color="auto"/>
+              </w:pBdr>
+            </w:pPr>
+            <w:r>
+              <w:rPr>
+                <w:sz w:val="15"/>
+                <w:szCs w:val="15"/>
+              </w:rPr>
+              <w:t>12</w:t>
             </w:r>
           </w:p>
         </w:tc>
@@ -1649,30 +1650,30 @@
                 <w:sz w:val="15"/>
                 <w:szCs w:val="15"/>
               </w:rPr>
-              <w:t>20</w:t>
-            </w:r>
-          </w:p>
-        </w:tc>
-        <w:tc>
-          <w:tcPr>
-            <w:tcW w:w="0" w:type="auto"/>
-            <w:tcBorders>
-              <w:bottom w:val="single" w:sz="0" w:space="0" w:color="auto"/>
-              <w:right w:val="single" w:sz="0" w:space="0" w:color="auto"/>
-            </w:tcBorders>
-          </w:tcPr>
-          <w:p>
-            <w:pPr>
-              <w:pBdr>
-                <w:between w:val="single" w:sz="0" w:space="0" w:color="auto"/>
-              </w:pBdr>
-            </w:pPr>
-            <w:r>
-              <w:rPr>
-                <w:sz w:val="15"/>
-                <w:szCs w:val="15"/>
-              </w:rPr>
-              <w:t>7</w:t>
+              <w:t>23</w:t>
+            </w:r>
+          </w:p>
+        </w:tc>
+        <w:tc>
+          <w:tcPr>
+            <w:tcW w:w="0" w:type="auto"/>
+            <w:tcBorders>
+              <w:bottom w:val="single" w:sz="0" w:space="0" w:color="auto"/>
+              <w:right w:val="single" w:sz="0" w:space="0" w:color="auto"/>
+            </w:tcBorders>
+          </w:tcPr>
+          <w:p>
+            <w:pPr>
+              <w:pBdr>
+                <w:between w:val="single" w:sz="0" w:space="0" w:color="auto"/>
+              </w:pBdr>
+            </w:pPr>
+            <w:r>
+              <w:rPr>
+                <w:sz w:val="15"/>
+                <w:szCs w:val="15"/>
+              </w:rPr>
+              <w:t>4</w:t>
             </w:r>
           </w:p>
         </w:tc>
@@ -1749,30 +1750,30 @@
                 <w:sz w:val="15"/>
                 <w:szCs w:val="15"/>
               </w:rPr>
-              <w:t>64</w:t>
-            </w:r>
-          </w:p>
-        </w:tc>
-        <w:tc>
-          <w:tcPr>
-            <w:tcW w:w="0" w:type="auto"/>
-            <w:tcBorders>
-              <w:bottom w:val="single" w:sz="0" w:space="0" w:color="auto"/>
-              <w:right w:val="single" w:sz="0" w:space="0" w:color="auto"/>
-            </w:tcBorders>
-          </w:tcPr>
-          <w:p>
-            <w:pPr>
-              <w:pBdr>
-                <w:between w:val="single" w:sz="0" w:space="0" w:color="auto"/>
-              </w:pBdr>
-            </w:pPr>
-            <w:r>
-              <w:rPr>
-                <w:sz w:val="15"/>
-                <w:szCs w:val="15"/>
-              </w:rPr>
-              <w:t>12</w:t>
+              <w:t>61</w:t>
+            </w:r>
+          </w:p>
+        </w:tc>
+        <w:tc>
+          <w:tcPr>
+            <w:tcW w:w="0" w:type="auto"/>
+            <w:tcBorders>
+              <w:bottom w:val="single" w:sz="0" w:space="0" w:color="auto"/>
+              <w:right w:val="single" w:sz="0" w:space="0" w:color="auto"/>
+            </w:tcBorders>
+          </w:tcPr>
+          <w:p>
+            <w:pPr>
+              <w:pBdr>
+                <w:between w:val="single" w:sz="0" w:space="0" w:color="auto"/>
+              </w:pBdr>
+            </w:pPr>
+            <w:r>
+              <w:rPr>
+                <w:sz w:val="15"/>
+                <w:szCs w:val="15"/>
+              </w:rPr>
+              <w:t>6</w:t>
             </w:r>
           </w:p>
         </w:tc>
@@ -1959,7 +1960,7 @@
                 <w:sz w:val="15"/>
                 <w:szCs w:val="15"/>
               </w:rPr>
-              <w:t>3</w:t>
+              <w:t>2</w:t>
             </w:r>
           </w:p>
         </w:tc>
@@ -2356,14 +2357,14 @@
                 <w:sz w:val="15"/>
                 <w:szCs w:val="15"/>
               </w:rPr>
-              <w:t>60th</w:t>
-            </w:r>
-            <w:r>
-              <w:rPr>
-                <w:sz w:val="15"/>
-                <w:szCs w:val="15"/>
-              </w:rPr>
-              <w:t xml:space="preserve"> Percentile(sec)</w:t>
+              <w:t xml:space="preserve">60th </w:t>
+            </w:r>
+            <w:r>
+              <w:rPr>
+                <w:sz w:val="15"/>
+                <w:szCs w:val="15"/>
+              </w:rPr>
+              <w:t>Percentile(sec)</w:t>
             </w:r>
           </w:p>
         </w:tc>
@@ -2431,7 +2432,7 @@
                 <w:sz w:val="15"/>
                 <w:szCs w:val="15"/>
               </w:rPr>
-              <w:t>7</w:t>
+              <w:t>6</w:t>
             </w:r>
           </w:p>
         </w:tc>
@@ -2803,7 +2804,7 @@
                 <w:sz w:val="15"/>
                 <w:szCs w:val="15"/>
               </w:rPr>
-              <w:t>589</w:t>
+              <w:t>593</w:t>
             </w:r>
           </w:p>
         </w:tc>
@@ -3062,7 +3063,7 @@
                 <w:sz w:val="15"/>
                 <w:szCs w:val="15"/>
               </w:rPr>
-              <w:t>2</w:t>
+              <w:t>1</w:t>
             </w:r>
           </w:p>
         </w:tc>
@@ -3155,7 +3156,7 @@
                 <w:sz w:val="15"/>
                 <w:szCs w:val="15"/>
               </w:rPr>
-              <w:t>4</w:t>
+              <w:t>3</w:t>
             </w:r>
           </w:p>
         </w:tc>
@@ -3248,7 +3249,7 @@
                 <w:sz w:val="15"/>
                 <w:szCs w:val="15"/>
               </w:rPr>
-              <w:t>5</w:t>
+              <w:t>4</w:t>
             </w:r>
           </w:p>
         </w:tc>
@@ -3341,7 +3342,7 @@
                 <w:sz w:val="15"/>
                 <w:szCs w:val="15"/>
               </w:rPr>
-              <w:t>9</w:t>
+              <w:t>7</w:t>
             </w:r>
           </w:p>
         </w:tc>
@@ -3434,7 +3435,7 @@
                 <w:sz w:val="15"/>
                 <w:szCs w:val="15"/>
               </w:rPr>
-              <w:t>14</w:t>
+              <w:t>12</w:t>
             </w:r>
           </w:p>
         </w:tc>
@@ -3527,7 +3528,7 @@
                 <w:sz w:val="15"/>
                 <w:szCs w:val="15"/>
               </w:rPr>
-              <w:t>20</w:t>
+              <w:t>19</w:t>
             </w:r>
           </w:p>
         </w:tc>
@@ -3620,7 +3621,7 @@
                 <w:sz w:val="15"/>
                 <w:szCs w:val="15"/>
               </w:rPr>
-              <w:t>31.9</w:t>
+              <w:t>29.1</w:t>
             </w:r>
           </w:p>
         </w:tc>
@@ -3713,7 +3714,7 @@
                 <w:sz w:val="15"/>
                 <w:szCs w:val="15"/>
               </w:rPr>
-              <w:t>58.4</w:t>
+              <w:t>56.8</w:t>
             </w:r>
           </w:p>
         </w:tc>
@@ -4343,7 +4344,7 @@
                 <w:sz w:val="15"/>
                 <w:szCs w:val="15"/>
               </w:rPr>
-              <w:t>116</w:t>
+              <w:t>113</w:t>
             </w:r>
           </w:p>
         </w:tc>
@@ -4529,7 +4530,7 @@
                 <w:sz w:val="15"/>
                 <w:szCs w:val="15"/>
               </w:rPr>
-              <w:t>255</w:t>
+              <w:t>254</w:t>
             </w:r>
           </w:p>
         </w:tc>
@@ -4622,7 +4623,7 @@
                 <w:sz w:val="15"/>
                 <w:szCs w:val="15"/>
               </w:rPr>
-              <w:t>458.5</w:t>
+              <w:t>457.5</w:t>
             </w:r>
           </w:p>
         </w:tc>
@@ -4944,7 +4945,7 @@
                 <w:sz w:val="15"/>
                 <w:szCs w:val="15"/>
               </w:rPr>
-              <w:t>0.091635</w:t>
+              <w:t>0.11817</w:t>
             </w:r>
           </w:p>
         </w:tc>
@@ -5023,7 +5024,7 @@
                 <w:sz w:val="15"/>
                 <w:szCs w:val="15"/>
               </w:rPr>
-              <w:t>0.14473</w:t>
+              <w:t>0.082793</w:t>
             </w:r>
           </w:p>
         </w:tc>
@@ -5099,7 +5100,7 @@
                 <w:sz w:val="15"/>
                 <w:szCs w:val="15"/>
               </w:rPr>
-              <w:t>0.21778</w:t>
+              <w:t>0.22756</w:t>
             </w:r>
           </w:p>
         </w:tc>
@@ -5783,7 +5784,7 @@
                 <w:sz w:val="15"/>
                 <w:szCs w:val="15"/>
               </w:rPr>
-              <w:t>69.3083</w:t>
+              <w:t>69.2557</w:t>
             </w:r>
           </w:p>
         </w:tc>
@@ -5876,7 +5877,7 @@
                 <w:sz w:val="15"/>
                 <w:szCs w:val="15"/>
               </w:rPr>
-              <w:t>0.11981</w:t>
+              <w:t>0.11397</w:t>
             </w:r>
           </w:p>
         </w:tc>
@@ -5969,7 +5970,7 @@
                 <w:sz w:val="15"/>
                 <w:szCs w:val="15"/>
               </w:rPr>
-              <w:t>18.6318</w:t>
+              <w:t>18.3045</w:t>
             </w:r>
           </w:p>
         </w:tc>
@@ -6062,7 +6063,7 @@
                 <w:sz w:val="15"/>
                 <w:szCs w:val="15"/>
               </w:rPr>
-              <w:t>0.33021</w:t>
+              <w:t>0.38865</w:t>
             </w:r>
           </w:p>
         </w:tc>
@@ -6155,7 +6156,7 @@
                 <w:sz w:val="15"/>
                 <w:szCs w:val="15"/>
               </w:rPr>
-              <w:t>0.1578</w:t>
+              <w:t>0.16656</w:t>
             </w:r>
           </w:p>
         </w:tc>
@@ -6248,7 +6249,7 @@
                 <w:sz w:val="15"/>
                 <w:szCs w:val="15"/>
               </w:rPr>
-              <w:t>0.087665</w:t>
+              <w:t>0.070132</w:t>
             </w:r>
           </w:p>
         </w:tc>
@@ -6341,7 +6342,7 @@
                 <w:sz w:val="15"/>
                 <w:szCs w:val="15"/>
               </w:rPr>
-              <w:t>0.32144</w:t>
+              <w:t>0.29806</w:t>
             </w:r>
           </w:p>
         </w:tc>
@@ -6434,7 +6435,7 @@
                 <w:sz w:val="15"/>
                 <w:szCs w:val="15"/>
               </w:rPr>
-              <w:t>2.4225</w:t>
+              <w:t>1.2273</w:t>
             </w:r>
           </w:p>
         </w:tc>
@@ -6527,7 +6528,7 @@
                 <w:sz w:val="15"/>
                 <w:szCs w:val="15"/>
               </w:rPr>
-              <w:t>2.3611</w:t>
+              <w:t>2.478</w:t>
             </w:r>
           </w:p>
         </w:tc>
@@ -6620,7 +6621,7 @@
                 <w:sz w:val="15"/>
                 <w:szCs w:val="15"/>
               </w:rPr>
-              <w:t>0.046755</w:t>
+              <w:t>1.4202</w:t>
             </w:r>
           </w:p>
         </w:tc>
@@ -6806,7 +6807,7 @@
                 <w:sz w:val="15"/>
                 <w:szCs w:val="15"/>
               </w:rPr>
-              <w:t>0.488</w:t>
+              <w:t>0.0029222</w:t>
             </w:r>
           </w:p>
         </w:tc>
@@ -6899,7 +6900,7 @@
                 <w:sz w:val="15"/>
                 <w:szCs w:val="15"/>
               </w:rPr>
-              <w:t>0.66918</w:t>
+              <w:t>0.73055</w:t>
             </w:r>
           </w:p>
         </w:tc>
@@ -6992,7 +6993,7 @@
                 <w:sz w:val="15"/>
                 <w:szCs w:val="15"/>
               </w:rPr>
-              <w:t>0.0029222</w:t>
+              <w:t>0.42956</w:t>
             </w:r>
           </w:p>
         </w:tc>
@@ -7271,7 +7272,7 @@
                 <w:sz w:val="15"/>
                 <w:szCs w:val="15"/>
               </w:rPr>
-              <w:t>0.51138</w:t>
+              <w:t>0.0029222</w:t>
             </w:r>
           </w:p>
         </w:tc>
@@ -7364,7 +7365,7 @@
                 <w:sz w:val="15"/>
                 <w:szCs w:val="15"/>
               </w:rPr>
-              <w:t>0.0029222</w:t>
+              <w:t>0.55521</w:t>
             </w:r>
           </w:p>
         </w:tc>
@@ -9293,6 +9294,18 @@
       <w:sz w:val="22"/>
     </w:rPr>
   </w:style>
+  <w:style w:type="character" w:customStyle="1" w:styleId="Style4">
+    <w:name w:val="Style4"/>
+    <w:basedOn w:val="DefaultParagraphFont"/>
+    <w:uiPriority w:val="1"/>
+    <w:rsid w:val="00413480"/>
+    <w:rPr>
+      <w:rFonts w:asciiTheme="minorHAnsi" w:hAnsiTheme="minorHAnsi"/>
+      <w:b w:val="0"/>
+      <w:i/>
+      <w:sz w:val="28"/>
+    </w:rPr>
+  </w:style>
 </w:styles>
 </file>
 
@@ -9722,6 +9735,18 @@
       <w:sz w:val="22"/>
     </w:rPr>
   </w:style>
+  <w:style w:type="character" w:customStyle="1" w:styleId="Style4">
+    <w:name w:val="Style4"/>
+    <w:basedOn w:val="DefaultParagraphFont"/>
+    <w:uiPriority w:val="1"/>
+    <w:rsid w:val="00413480"/>
+    <w:rPr>
+      <w:rFonts w:asciiTheme="minorHAnsi" w:hAnsiTheme="minorHAnsi"/>
+      <w:b w:val="0"/>
+      <w:i/>
+      <w:sz w:val="28"/>
+    </w:rPr>
+  </w:style>
 </w:styles>
 </file>
 

</xml_diff>